<commit_message>
added test labels to summary report
</commit_message>
<xml_diff>
--- a/webapp/templates/webapp/summary_template.docx
+++ b/webapp/templates/webapp/summary_template.docx
@@ -9,8 +9,8 @@
         <w:tblLook w:val="04A0" w:firstRow="1" w:lastRow="0" w:firstColumn="1" w:lastColumn="0" w:noHBand="0" w:noVBand="1"/>
       </w:tblPr>
       <w:tblGrid>
-        <w:gridCol w:w="4536"/>
-        <w:gridCol w:w="4540"/>
+        <w:gridCol w:w="4537"/>
+        <w:gridCol w:w="4539"/>
       </w:tblGrid>
       <w:tr>
         <w:trPr>
@@ -145,6 +145,7 @@
           </w:tcPr>
           <w:p>
             <w:pPr>
+              <w:jc w:val="center"/>
               <w:rPr>
                 <w:lang w:val="en-US"/>
               </w:rPr>
@@ -160,7 +161,7 @@
               <w:rPr>
                 <w:lang w:val="en-US"/>
               </w:rPr>
-              <w:t>item.sample_type</w:t>
+              <w:t>item.type</w:t>
             </w:r>
             <w:proofErr w:type="spellEnd"/>
             <w:r>
@@ -177,6 +178,7 @@
           </w:tcPr>
           <w:p>
             <w:pPr>
+              <w:jc w:val="center"/>
               <w:rPr>
                 <w:lang w:val="en-US"/>
               </w:rPr>
@@ -185,7 +187,7 @@
               <w:rPr>
                 <w:lang w:val="en-US"/>
               </w:rPr>
-              <w:t xml:space="preserve"> {{ </w:t>
+              <w:t xml:space="preserve">{{ </w:t>
             </w:r>
             <w:proofErr w:type="spellStart"/>
             <w:r>
@@ -238,6 +240,398 @@
                 <w:lang w:val="en-US"/>
               </w:rPr>
               <w:t xml:space="preserve"> %}</w:t>
+            </w:r>
+          </w:p>
+        </w:tc>
+      </w:tr>
+      <w:tr>
+        <w:trPr>
+          <w:trHeight w:val="310"/>
+        </w:trPr>
+        <w:tc>
+          <w:tcPr>
+            <w:tcW w:w="4538" w:type="dxa"/>
+          </w:tcPr>
+          <w:p>
+            <w:pPr>
+              <w:jc w:val="right"/>
+              <w:rPr>
+                <w:lang w:val="en-US"/>
+              </w:rPr>
+            </w:pPr>
+            <w:r>
+              <w:rPr>
+                <w:b/>
+                <w:bCs/>
+                <w:lang w:val="en-US"/>
+              </w:rPr>
+              <w:t>Suma</w:t>
+            </w:r>
+          </w:p>
+        </w:tc>
+        <w:tc>
+          <w:tcPr>
+            <w:tcW w:w="4538" w:type="dxa"/>
+          </w:tcPr>
+          <w:p>
+            <w:pPr>
+              <w:jc w:val="center"/>
+              <w:rPr>
+                <w:lang w:val="en-US"/>
+              </w:rPr>
+            </w:pPr>
+            <w:r>
+              <w:rPr>
+                <w:lang w:val="en-US"/>
+              </w:rPr>
+              <w:t xml:space="preserve">{{ </w:t>
+            </w:r>
+            <w:proofErr w:type="spellStart"/>
+            <w:r>
+              <w:rPr>
+                <w:lang w:val="en-US"/>
+              </w:rPr>
+              <w:t>total_samples</w:t>
+            </w:r>
+            <w:proofErr w:type="spellEnd"/>
+            <w:r>
+              <w:rPr>
+                <w:lang w:val="en-US"/>
+              </w:rPr>
+              <w:t xml:space="preserve"> }}</w:t>
+            </w:r>
+          </w:p>
+        </w:tc>
+      </w:tr>
+    </w:tbl>
+    <w:p>
+      <w:pPr>
+        <w:rPr>
+          <w:lang w:val="en-US"/>
+        </w:rPr>
+      </w:pPr>
+    </w:p>
+    <w:tbl>
+      <w:tblPr>
+        <w:tblStyle w:val="Tabela-Siatka"/>
+        <w:tblW w:w="9076" w:type="dxa"/>
+        <w:tblLook w:val="04A0" w:firstRow="1" w:lastRow="0" w:firstColumn="1" w:lastColumn="0" w:noHBand="0" w:noVBand="1"/>
+      </w:tblPr>
+      <w:tblGrid>
+        <w:gridCol w:w="4537"/>
+        <w:gridCol w:w="4539"/>
+      </w:tblGrid>
+      <w:tr>
+        <w:trPr>
+          <w:trHeight w:val="328"/>
+        </w:trPr>
+        <w:tc>
+          <w:tcPr>
+            <w:tcW w:w="9076" w:type="dxa"/>
+            <w:gridSpan w:val="2"/>
+          </w:tcPr>
+          <w:p>
+            <w:pPr>
+              <w:rPr>
+                <w:b/>
+                <w:bCs/>
+                <w:sz w:val="24"/>
+                <w:szCs w:val="24"/>
+              </w:rPr>
+            </w:pPr>
+            <w:r>
+              <w:rPr>
+                <w:b/>
+                <w:bCs/>
+                <w:sz w:val="24"/>
+                <w:szCs w:val="24"/>
+              </w:rPr>
+              <w:t>Wykonane</w:t>
+            </w:r>
+            <w:r>
+              <w:rPr>
+                <w:b/>
+                <w:bCs/>
+                <w:sz w:val="24"/>
+                <w:szCs w:val="24"/>
+              </w:rPr>
+              <w:t xml:space="preserve"> </w:t>
+            </w:r>
+            <w:r>
+              <w:rPr>
+                <w:b/>
+                <w:bCs/>
+                <w:sz w:val="24"/>
+                <w:szCs w:val="24"/>
+              </w:rPr>
+              <w:t>oznaczenia testowe</w:t>
+            </w:r>
+            <w:r>
+              <w:rPr>
+                <w:b/>
+                <w:bCs/>
+                <w:sz w:val="24"/>
+                <w:szCs w:val="24"/>
+              </w:rPr>
+              <w:t xml:space="preserve"> ({{ </w:t>
+            </w:r>
+            <w:proofErr w:type="spellStart"/>
+            <w:r>
+              <w:rPr>
+                <w:b/>
+                <w:bCs/>
+                <w:sz w:val="24"/>
+                <w:szCs w:val="24"/>
+              </w:rPr>
+              <w:t>from_date</w:t>
+            </w:r>
+            <w:proofErr w:type="spellEnd"/>
+            <w:r>
+              <w:rPr>
+                <w:b/>
+                <w:bCs/>
+                <w:sz w:val="24"/>
+                <w:szCs w:val="24"/>
+              </w:rPr>
+              <w:t xml:space="preserve">}} – {{ </w:t>
+            </w:r>
+            <w:proofErr w:type="spellStart"/>
+            <w:r>
+              <w:rPr>
+                <w:b/>
+                <w:bCs/>
+                <w:sz w:val="24"/>
+                <w:szCs w:val="24"/>
+              </w:rPr>
+              <w:t>to_date</w:t>
+            </w:r>
+            <w:proofErr w:type="spellEnd"/>
+            <w:r>
+              <w:rPr>
+                <w:b/>
+                <w:bCs/>
+                <w:sz w:val="24"/>
+                <w:szCs w:val="24"/>
+              </w:rPr>
+              <w:t xml:space="preserve"> }})</w:t>
+            </w:r>
+          </w:p>
+        </w:tc>
+      </w:tr>
+      <w:tr>
+        <w:trPr>
+          <w:trHeight w:val="310"/>
+        </w:trPr>
+        <w:tc>
+          <w:tcPr>
+            <w:tcW w:w="9076" w:type="dxa"/>
+            <w:gridSpan w:val="2"/>
+          </w:tcPr>
+          <w:p>
+            <w:pPr>
+              <w:rPr>
+                <w:lang w:val="en-US"/>
+              </w:rPr>
+            </w:pPr>
+            <w:r>
+              <w:rPr>
+                <w:lang w:val="en-US"/>
+              </w:rPr>
+              <w:t xml:space="preserve">{%tr for item in </w:t>
+            </w:r>
+            <w:proofErr w:type="spellStart"/>
+            <w:r>
+              <w:rPr>
+                <w:lang w:val="en-US"/>
+              </w:rPr>
+              <w:t>t</w:t>
+            </w:r>
+            <w:r>
+              <w:rPr>
+                <w:lang w:val="en-US"/>
+              </w:rPr>
+              <w:t>bl_</w:t>
+            </w:r>
+            <w:r>
+              <w:rPr>
+                <w:lang w:val="en-US"/>
+              </w:rPr>
+              <w:t>labels</w:t>
+            </w:r>
+            <w:proofErr w:type="spellEnd"/>
+            <w:r>
+              <w:rPr>
+                <w:lang w:val="en-US"/>
+              </w:rPr>
+              <w:t xml:space="preserve"> %}</w:t>
+            </w:r>
+          </w:p>
+        </w:tc>
+      </w:tr>
+      <w:tr>
+        <w:trPr>
+          <w:trHeight w:val="310"/>
+        </w:trPr>
+        <w:tc>
+          <w:tcPr>
+            <w:tcW w:w="4536" w:type="dxa"/>
+          </w:tcPr>
+          <w:p>
+            <w:pPr>
+              <w:jc w:val="center"/>
+              <w:rPr>
+                <w:lang w:val="en-US"/>
+              </w:rPr>
+            </w:pPr>
+            <w:r>
+              <w:rPr>
+                <w:lang w:val="en-US"/>
+              </w:rPr>
+              <w:t>{{ item.</w:t>
+            </w:r>
+            <w:r>
+              <w:rPr>
+                <w:lang w:val="en-US"/>
+              </w:rPr>
+              <w:t xml:space="preserve"> </w:t>
+            </w:r>
+            <w:r>
+              <w:rPr>
+                <w:lang w:val="en-US"/>
+              </w:rPr>
+              <w:t>type }}</w:t>
+            </w:r>
+          </w:p>
+        </w:tc>
+        <w:tc>
+          <w:tcPr>
+            <w:tcW w:w="4540" w:type="dxa"/>
+          </w:tcPr>
+          <w:p>
+            <w:pPr>
+              <w:jc w:val="center"/>
+              <w:rPr>
+                <w:lang w:val="en-US"/>
+              </w:rPr>
+            </w:pPr>
+            <w:r>
+              <w:rPr>
+                <w:lang w:val="en-US"/>
+              </w:rPr>
+              <w:t xml:space="preserve">{{ </w:t>
+            </w:r>
+            <w:proofErr w:type="spellStart"/>
+            <w:r>
+              <w:rPr>
+                <w:lang w:val="en-US"/>
+              </w:rPr>
+              <w:t>item.dcount</w:t>
+            </w:r>
+            <w:proofErr w:type="spellEnd"/>
+            <w:r>
+              <w:rPr>
+                <w:lang w:val="en-US"/>
+              </w:rPr>
+              <w:t xml:space="preserve"> }}</w:t>
+            </w:r>
+          </w:p>
+        </w:tc>
+      </w:tr>
+      <w:tr>
+        <w:trPr>
+          <w:trHeight w:val="310"/>
+        </w:trPr>
+        <w:tc>
+          <w:tcPr>
+            <w:tcW w:w="9076" w:type="dxa"/>
+            <w:gridSpan w:val="2"/>
+          </w:tcPr>
+          <w:p>
+            <w:pPr>
+              <w:rPr>
+                <w:lang w:val="en-US"/>
+              </w:rPr>
+            </w:pPr>
+            <w:r>
+              <w:rPr>
+                <w:lang w:val="en-US"/>
+              </w:rPr>
+              <w:t xml:space="preserve">{%tr </w:t>
+            </w:r>
+            <w:proofErr w:type="spellStart"/>
+            <w:r>
+              <w:rPr>
+                <w:lang w:val="en-US"/>
+              </w:rPr>
+              <w:t>endfor</w:t>
+            </w:r>
+            <w:proofErr w:type="spellEnd"/>
+            <w:r>
+              <w:rPr>
+                <w:lang w:val="en-US"/>
+              </w:rPr>
+              <w:t xml:space="preserve"> %}</w:t>
+            </w:r>
+          </w:p>
+        </w:tc>
+      </w:tr>
+      <w:tr>
+        <w:trPr>
+          <w:trHeight w:val="310"/>
+        </w:trPr>
+        <w:tc>
+          <w:tcPr>
+            <w:tcW w:w="4538" w:type="dxa"/>
+          </w:tcPr>
+          <w:p>
+            <w:pPr>
+              <w:jc w:val="right"/>
+              <w:rPr>
+                <w:b/>
+                <w:bCs/>
+                <w:lang w:val="en-US"/>
+              </w:rPr>
+            </w:pPr>
+            <w:r>
+              <w:rPr>
+                <w:b/>
+                <w:bCs/>
+                <w:lang w:val="en-US"/>
+              </w:rPr>
+              <w:t>Suma</w:t>
+            </w:r>
+          </w:p>
+        </w:tc>
+        <w:tc>
+          <w:tcPr>
+            <w:tcW w:w="4538" w:type="dxa"/>
+          </w:tcPr>
+          <w:p>
+            <w:pPr>
+              <w:jc w:val="center"/>
+              <w:rPr>
+                <w:lang w:val="en-US"/>
+              </w:rPr>
+            </w:pPr>
+            <w:r>
+              <w:rPr>
+                <w:lang w:val="en-US"/>
+              </w:rPr>
+              <w:t xml:space="preserve">{{ </w:t>
+            </w:r>
+            <w:proofErr w:type="spellStart"/>
+            <w:r>
+              <w:rPr>
+                <w:lang w:val="en-US"/>
+              </w:rPr>
+              <w:t>total_labels</w:t>
+            </w:r>
+            <w:proofErr w:type="spellEnd"/>
+            <w:r>
+              <w:rPr>
+                <w:lang w:val="en-US"/>
+              </w:rPr>
+              <w:t xml:space="preserve"> }}</w:t>
             </w:r>
           </w:p>
         </w:tc>
@@ -1004,6 +1398,21 @@
 </file>
 
 <file path=customXml/item1.xml><?xml version="1.0" encoding="utf-8"?>
+<p:properties xmlns:p="http://schemas.microsoft.com/office/2006/metadata/properties" xmlns:xsi="http://www.w3.org/2001/XMLSchema-instance" xmlns:pc="http://schemas.microsoft.com/office/infopath/2007/PartnerControls">
+  <documentManagement/>
+</p:properties>
+</file>
+
+<file path=customXml/item2.xml><?xml version="1.0" encoding="utf-8"?>
+<?mso-contentType ?>
+<FormTemplates xmlns="http://schemas.microsoft.com/sharepoint/v3/contenttype/forms">
+  <Display>DocumentLibraryForm</Display>
+  <Edit>DocumentLibraryForm</Edit>
+  <New>DocumentLibraryForm</New>
+</FormTemplates>
+</file>
+
+<file path=customXml/item3.xml><?xml version="1.0" encoding="utf-8"?>
 <ct:contentTypeSchema xmlns:ct="http://schemas.microsoft.com/office/2006/metadata/contentType" xmlns:ma="http://schemas.microsoft.com/office/2006/metadata/properties/metaAttributes" ct:_="" ma:_="" ma:contentTypeName="Dokument" ma:contentTypeID="0x0101003E1E7EB935681944AB773033F678DD52" ma:contentTypeVersion="12" ma:contentTypeDescription="Utwórz nowy dokument." ma:contentTypeScope="" ma:versionID="bea3a5631ec2b1bcaa7174f7340ff9bc">
   <xsd:schema xmlns:xsd="http://www.w3.org/2001/XMLSchema" xmlns:xs="http://www.w3.org/2001/XMLSchema" xmlns:p="http://schemas.microsoft.com/office/2006/metadata/properties" xmlns:ns3="42560778-192f-4a6b-b099-7aea4422b711" xmlns:ns4="f5748922-2993-4265-989c-f4e67aebab1b" targetNamespace="http://schemas.microsoft.com/office/2006/metadata/properties" ma:root="true" ma:fieldsID="cb4c619c5550fe047751ca3c0ca2cc1f" ns3:_="" ns4:_="">
     <xsd:import namespace="42560778-192f-4a6b-b099-7aea4422b711"/>
@@ -1220,22 +1629,24 @@
 </ct:contentTypeSchema>
 </file>
 
-<file path=customXml/item2.xml><?xml version="1.0" encoding="utf-8"?>
-<?mso-contentType ?>
-<FormTemplates xmlns="http://schemas.microsoft.com/sharepoint/v3/contenttype/forms">
-  <Display>DocumentLibraryForm</Display>
-  <Edit>DocumentLibraryForm</Edit>
-  <New>DocumentLibraryForm</New>
-</FormTemplates>
+<file path=customXml/itemProps1.xml><?xml version="1.0" encoding="utf-8"?>
+<ds:datastoreItem xmlns:ds="http://schemas.openxmlformats.org/officeDocument/2006/customXml" ds:itemID="{F7D628CB-3148-4080-94E1-DDB854CB3C6E}">
+  <ds:schemaRefs>
+    <ds:schemaRef ds:uri="http://schemas.microsoft.com/office/2006/metadata/properties"/>
+    <ds:schemaRef ds:uri="http://schemas.microsoft.com/office/infopath/2007/PartnerControls"/>
+  </ds:schemaRefs>
+</ds:datastoreItem>
 </file>
 
-<file path=customXml/item3.xml><?xml version="1.0" encoding="utf-8"?>
-<p:properties xmlns:p="http://schemas.microsoft.com/office/2006/metadata/properties" xmlns:xsi="http://www.w3.org/2001/XMLSchema-instance" xmlns:pc="http://schemas.microsoft.com/office/infopath/2007/PartnerControls">
-  <documentManagement/>
-</p:properties>
+<file path=customXml/itemProps2.xml><?xml version="1.0" encoding="utf-8"?>
+<ds:datastoreItem xmlns:ds="http://schemas.openxmlformats.org/officeDocument/2006/customXml" ds:itemID="{EABA000A-739C-4D0E-95D3-6D7C15B0723A}">
+  <ds:schemaRefs>
+    <ds:schemaRef ds:uri="http://schemas.microsoft.com/sharepoint/v3/contenttype/forms"/>
+  </ds:schemaRefs>
+</ds:datastoreItem>
 </file>
 
-<file path=customXml/itemProps1.xml><?xml version="1.0" encoding="utf-8"?>
+<file path=customXml/itemProps3.xml><?xml version="1.0" encoding="utf-8"?>
 <ds:datastoreItem xmlns:ds="http://schemas.openxmlformats.org/officeDocument/2006/customXml" ds:itemID="{7284C63B-EF84-46E4-A629-DE776DD9F988}">
   <ds:schemaRefs>
     <ds:schemaRef ds:uri="http://schemas.microsoft.com/office/2006/metadata/contentType"/>
@@ -1252,29 +1663,4 @@
     <ds:schemaRef ds:uri="http://schemas.microsoft.com/internal/obd"/>
   </ds:schemaRefs>
 </ds:datastoreItem>
-</file>
-
-<file path=customXml/itemProps2.xml><?xml version="1.0" encoding="utf-8"?>
-<ds:datastoreItem xmlns:ds="http://schemas.openxmlformats.org/officeDocument/2006/customXml" ds:itemID="{EABA000A-739C-4D0E-95D3-6D7C15B0723A}">
-  <ds:schemaRefs>
-    <ds:schemaRef ds:uri="http://schemas.microsoft.com/sharepoint/v3/contenttype/forms"/>
-  </ds:schemaRefs>
-</ds:datastoreItem>
-</file>
-
-<file path=customXml/itemProps3.xml><?xml version="1.0" encoding="utf-8"?>
-<ds:datastoreItem xmlns:ds="http://schemas.openxmlformats.org/officeDocument/2006/customXml" ds:itemID="{F7D628CB-3148-4080-94E1-DDB854CB3C6E}">
-  <ds:schemaRefs>
-    <ds:schemaRef ds:uri="http://www.w3.org/XML/1998/namespace"/>
-    <ds:schemaRef ds:uri="http://schemas.microsoft.com/office/2006/documentManagement/types"/>
-    <ds:schemaRef ds:uri="f5748922-2993-4265-989c-f4e67aebab1b"/>
-    <ds:schemaRef ds:uri="42560778-192f-4a6b-b099-7aea4422b711"/>
-    <ds:schemaRef ds:uri="http://schemas.microsoft.com/office/infopath/2007/PartnerControls"/>
-    <ds:schemaRef ds:uri="http://purl.org/dc/elements/1.1/"/>
-    <ds:schemaRef ds:uri="http://schemas.openxmlformats.org/package/2006/metadata/core-properties"/>
-    <ds:schemaRef ds:uri="http://purl.org/dc/dcmitype/"/>
-    <ds:schemaRef ds:uri="http://purl.org/dc/terms/"/>
-    <ds:schemaRef ds:uri="http://schemas.microsoft.com/office/2006/metadata/properties"/>
-  </ds:schemaRefs>
-</ds:datastoreItem>
 </file>
</xml_diff>